<commit_message>
Week 8 Activity Report
</commit_message>
<xml_diff>
--- a/Docs/IEEE_ASSIGNMENT_4_TEAM_2_REV_WBS.docx
+++ b/Docs/IEEE_ASSIGNMENT_4_TEAM_2_REV_WBS.docx
@@ -446,7 +446,11 @@
             <w:t>Design Idea</w:t>
           </w:r>
           <w:r>
-            <w:t>……………………………………………………………………………………………………………………….</w:t>
+            <w:t>………………………………………………………………………………………………………………………</w:t>
+          </w:r>
+          <w:proofErr w:type="gramStart"/>
+          <w:r>
+            <w:t>.</w:t>
           </w:r>
           <w:r>
             <w:rPr>
@@ -455,6 +459,7 @@
             </w:rPr>
             <w:t>2</w:t>
           </w:r>
+          <w:proofErr w:type="gramEnd"/>
         </w:p>
         <w:p>
           <w:pPr>
@@ -545,8 +550,17 @@
               <w:sz w:val="22"/>
               <w:szCs w:val="22"/>
             </w:rPr>
-            <w:t>…4</w:t>
+            <w:t>…</w:t>
           </w:r>
+          <w:proofErr w:type="gramStart"/>
+          <w:r>
+            <w:rPr>
+              <w:sz w:val="22"/>
+              <w:szCs w:val="22"/>
+            </w:rPr>
+            <w:t>4</w:t>
+          </w:r>
+          <w:proofErr w:type="gramEnd"/>
         </w:p>
         <w:p>
           <w:pPr>
@@ -638,8 +652,13 @@
             <w:t>s</w:t>
           </w:r>
           <w:r>
-            <w:t>………………………………………………………………………………………………………………………..</w:t>
+            <w:t>……………………………………………………………………………………………………………………</w:t>
           </w:r>
+          <w:proofErr w:type="gramStart"/>
+          <w:r>
+            <w:t>…..</w:t>
+          </w:r>
+          <w:proofErr w:type="gramEnd"/>
           <w:r>
             <w:t>8</w:t>
           </w:r>
@@ -1049,8 +1068,17 @@
           <w:b/>
           <w:bCs/>
         </w:rPr>
-        <w:t>……..</w:t>
-      </w:r>
+        <w:t>…</w:t>
+      </w:r>
+      <w:proofErr w:type="gramStart"/>
+      <w:r>
+        <w:rPr>
+          <w:b/>
+          <w:bCs/>
+        </w:rPr>
+        <w:t>…..</w:t>
+      </w:r>
+      <w:proofErr w:type="gramEnd"/>
       <w:r>
         <w:rPr>
           <w:b/>
@@ -1324,8 +1352,13 @@
         <w:ind w:firstLine="202"/>
       </w:pPr>
       <w:r>
-        <w:t>A list which tabulates the design features and each task needed to accomplish each feature. Team members are each assigned several tasks</w:t>
-      </w:r>
+        <w:t xml:space="preserve">A list which tabulates the design features and each task needed to accomplish each feature. Team members are each assigned several </w:t>
+      </w:r>
+      <w:proofErr w:type="gramStart"/>
+      <w:r>
+        <w:t>tasks</w:t>
+      </w:r>
+      <w:proofErr w:type="gramEnd"/>
     </w:p>
     <w:p>
       <w:pPr>
@@ -1588,7 +1621,15 @@
         <w:pStyle w:val="Text"/>
       </w:pPr>
       <w:r>
-        <w:t xml:space="preserve">A timeline of tasks and features grouped by task families displayed by date. This timeline includes all tasks within a resolution of days. Milestones are defined which underline critical dates for the project. The timeline will be updated when tasks are completed   </w:t>
+        <w:t xml:space="preserve">A timeline of tasks and features grouped by task families displayed by date. This timeline includes all tasks within a resolution of days. Milestones are defined which underline critical dates for the project. The timeline will be updated when tasks are </w:t>
+      </w:r>
+      <w:proofErr w:type="gramStart"/>
+      <w:r>
+        <w:t>completed</w:t>
+      </w:r>
+      <w:proofErr w:type="gramEnd"/>
+      <w:r>
+        <w:t xml:space="preserve">   </w:t>
       </w:r>
     </w:p>
     <w:p>
@@ -1752,7 +1793,15 @@
         <w:t xml:space="preserve">The firmware and command set shall allow the user to define up to 10 profiles that each define a sequence </w:t>
       </w:r>
       <w:r>
-        <w:t xml:space="preserve">of up to 10 x-and-y positions with both angel and speed as </w:t>
+        <w:t xml:space="preserve">of up to 10 x-and-y positions with both </w:t>
+      </w:r>
+      <w:proofErr w:type="gramStart"/>
+      <w:r>
+        <w:t>angel</w:t>
+      </w:r>
+      <w:proofErr w:type="gramEnd"/>
+      <w:r>
+        <w:t xml:space="preserve"> and speed as </w:t>
       </w:r>
       <w:r>
         <w:t>inputs.</w:t>
@@ -2864,12 +2913,21 @@
                 <w:iCs w:val="0"/>
               </w:rPr>
             </w:pPr>
+            <w:proofErr w:type="gramStart"/>
             <w:r>
               <w:rPr>
                 <w:i w:val="0"/>
                 <w:iCs w:val="0"/>
               </w:rPr>
-              <w:t xml:space="preserve">Fixture must fit within a given amount of space on a work bench. </w:t>
+              <w:t>Fixture</w:t>
+            </w:r>
+            <w:proofErr w:type="gramEnd"/>
+            <w:r>
+              <w:rPr>
+                <w:i w:val="0"/>
+                <w:iCs w:val="0"/>
+              </w:rPr>
+              <w:t xml:space="preserve"> must fit within a given amount of space on a work bench. </w:t>
             </w:r>
           </w:p>
         </w:tc>
@@ -3872,7 +3930,15 @@
         <w:t xml:space="preserve">project timeline grouped by </w:t>
       </w:r>
       <w:r>
-        <w:t xml:space="preserve">task families </w:t>
+        <w:t xml:space="preserve">task </w:t>
+      </w:r>
+      <w:proofErr w:type="gramStart"/>
+      <w:r>
+        <w:t>families</w:t>
+      </w:r>
+      <w:proofErr w:type="gramEnd"/>
+      <w:r>
+        <w:t xml:space="preserve"> </w:t>
       </w:r>
     </w:p>
     <w:p/>
@@ -6310,7 +6376,7 @@
           </mc:Choice>
           <mc:Fallback>
             <w:pict>
-              <v:rect w14:anchorId="3EA4D7AF" id="Rectangle 1" o:spid="_x0000_s1026" style="width:5.25pt;height:5.25pt;visibility:visible;mso-wrap-style:square;mso-left-percent:-10001;mso-top-percent:-10001;mso-position-horizontal:absolute;mso-position-horizontal-relative:char;mso-position-vertical:absolute;mso-position-vertical-relative:line;mso-left-percent:-10001;mso-top-percent:-10001;v-text-anchor:top" o:gfxdata="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" filled="f" stroked="f">
+              <v:rect w14:anchorId="5CCA6D74" id="Rectangle 1" o:spid="_x0000_s1026" style="width:5.25pt;height:5.25pt;visibility:visible;mso-wrap-style:square;mso-left-percent:-10001;mso-top-percent:-10001;mso-position-horizontal:absolute;mso-position-horizontal-relative:char;mso-position-vertical:absolute;mso-position-vertical-relative:line;mso-left-percent:-10001;mso-top-percent:-10001;v-text-anchor:top" o:gfxdata="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" filled="f" stroked="f">
                 <o:lock v:ext="edit" aspectratio="t"/>
                 <w10:anchorlock/>
               </v:rect>
@@ -6438,6 +6504,7 @@
           <w:sz w:val="24"/>
           <w:szCs w:val="24"/>
         </w:rPr>
+        <w:lastRenderedPageBreak/>
         <w:drawing>
           <wp:inline distT="0" distB="0" distL="0" distR="0" wp14:anchorId="33716E5F" wp14:editId="21A3FBF2">
             <wp:extent cx="5943600" cy="3094355"/>
@@ -6710,6 +6777,7 @@
           <w:sz w:val="22"/>
           <w:szCs w:val="22"/>
         </w:rPr>
+        <w:lastRenderedPageBreak/>
         <w:t xml:space="preserve">APPENDIX </w:t>
       </w:r>
       <w:r>
@@ -7900,8 +7968,16 @@
         <w:rPr>
           <w:rFonts w:cstheme="minorHAnsi"/>
         </w:rPr>
-        <w:t xml:space="preserve"> option</w:t>
-      </w:r>
+        <w:t xml:space="preserve"> </w:t>
+      </w:r>
+      <w:proofErr w:type="gramStart"/>
+      <w:r>
+        <w:rPr>
+          <w:rFonts w:cstheme="minorHAnsi"/>
+        </w:rPr>
+        <w:t>option</w:t>
+      </w:r>
+      <w:proofErr w:type="gramEnd"/>
     </w:p>
     <w:p>
       <w:pPr>
@@ -8280,8 +8356,17 @@
           <w:rFonts w:cstheme="minorHAnsi"/>
           <w:color w:val="000000"/>
         </w:rPr>
-        <w:t>supports and accepts same commands as Unix</w:t>
-      </w:r>
+        <w:t xml:space="preserve">supports and accepts same commands as </w:t>
+      </w:r>
+      <w:proofErr w:type="gramStart"/>
+      <w:r>
+        <w:rPr>
+          <w:rFonts w:cstheme="minorHAnsi"/>
+          <w:color w:val="000000"/>
+        </w:rPr>
+        <w:t>Unix</w:t>
+      </w:r>
+      <w:proofErr w:type="gramEnd"/>
     </w:p>
     <w:p>
       <w:pPr>
@@ -8662,8 +8747,17 @@
           <w:rFonts w:cstheme="minorHAnsi"/>
           <w:color w:val="000000"/>
         </w:rPr>
-        <w:t>, adds movies to database that is not already present</w:t>
-      </w:r>
+        <w:t xml:space="preserve">, adds movies to database that is not already </w:t>
+      </w:r>
+      <w:proofErr w:type="gramStart"/>
+      <w:r>
+        <w:rPr>
+          <w:rFonts w:cstheme="minorHAnsi"/>
+          <w:color w:val="000000"/>
+        </w:rPr>
+        <w:t>present</w:t>
+      </w:r>
+      <w:proofErr w:type="gramEnd"/>
     </w:p>
     <w:p>
       <w:pPr>
@@ -8995,8 +9089,17 @@
           <w:rFonts w:cstheme="minorHAnsi"/>
           <w:color w:val="000000"/>
         </w:rPr>
-        <w:t>Built PC, purchased all components separately, and assembled accordingly</w:t>
-      </w:r>
+        <w:t xml:space="preserve">Built PC, purchased all components separately, and assembled </w:t>
+      </w:r>
+      <w:proofErr w:type="gramStart"/>
+      <w:r>
+        <w:rPr>
+          <w:rFonts w:cstheme="minorHAnsi"/>
+          <w:color w:val="000000"/>
+        </w:rPr>
+        <w:t>accordingly</w:t>
+      </w:r>
+      <w:proofErr w:type="gramEnd"/>
     </w:p>
     <w:p>
       <w:pPr>
@@ -9146,8 +9249,17 @@
           <w:rFonts w:cstheme="minorBidi"/>
           <w:color w:val="000000" w:themeColor="text1"/>
         </w:rPr>
-        <w:t>, created new menu items, designed new logos, developed schedules, received orders from customers, managed inventory, opened/closed restaurant</w:t>
-      </w:r>
+        <w:t xml:space="preserve">, created new menu items, designed new logos, developed schedules, received orders from customers, managed inventory, opened/closed </w:t>
+      </w:r>
+      <w:proofErr w:type="gramStart"/>
+      <w:r>
+        <w:rPr>
+          <w:rFonts w:cstheme="minorBidi"/>
+          <w:color w:val="000000" w:themeColor="text1"/>
+        </w:rPr>
+        <w:t>restaurant</w:t>
+      </w:r>
+      <w:proofErr w:type="gramEnd"/>
     </w:p>
     <w:p>
       <w:pPr>
@@ -9324,8 +9436,13 @@
         <w:ind w:left="792"/>
       </w:pPr>
       <w:r>
-        <w:t>Recognized for Dean's Honor List, spanning Spring 2021 to Fall 2022, awarded to undergraduates achieving a 3.25 GPA or higher</w:t>
-      </w:r>
+        <w:t xml:space="preserve">Recognized for Dean's Honor List, spanning Spring 2021 to Fall 2022, awarded to undergraduates achieving a 3.25 GPA or </w:t>
+      </w:r>
+      <w:proofErr w:type="gramStart"/>
+      <w:r>
+        <w:t>higher</w:t>
+      </w:r>
+      <w:proofErr w:type="gramEnd"/>
     </w:p>
     <w:p>
       <w:pPr>
@@ -9661,6 +9778,7 @@
           <w:sz w:val="36"/>
           <w:szCs w:val="36"/>
         </w:rPr>
+        <w:lastRenderedPageBreak/>
         <w:t>LUCAS FEIL</w:t>
       </w:r>
     </w:p>
@@ -10206,6 +10324,7 @@
         </w:rPr>
       </w:pPr>
       <w:proofErr w:type="spellStart"/>
+      <w:proofErr w:type="gramStart"/>
       <w:r>
         <w:rPr>
           <w:rFonts w:cstheme="minorHAnsi"/>
@@ -10228,6 +10347,7 @@
         </w:rPr>
         <w:t>,</w:t>
       </w:r>
+      <w:proofErr w:type="gramEnd"/>
       <w:r>
         <w:rPr>
           <w:rFonts w:cstheme="minorHAnsi"/>
@@ -10661,7 +10781,21 @@
         <w:rPr>
           <w:rFonts w:cstheme="minorHAnsi"/>
         </w:rPr>
-        <w:t xml:space="preserve">, programmed in C, uses an infrared proximity sensor to detect intruders and trigger alarm, servos activate camera of mounted smart phone and pan phone back and forth to record video footage of intrusion </w:t>
+        <w:t xml:space="preserve">, programmed in C, uses an infrared proximity sensor to detect intruders and trigger alarm, servos activate camera of mounted smart phone and pan phone back and forth to record video footage of </w:t>
+      </w:r>
+      <w:proofErr w:type="gramStart"/>
+      <w:r>
+        <w:rPr>
+          <w:rFonts w:cstheme="minorHAnsi"/>
+        </w:rPr>
+        <w:t>intrusion</w:t>
+      </w:r>
+      <w:proofErr w:type="gramEnd"/>
+      <w:r>
+        <w:rPr>
+          <w:rFonts w:cstheme="minorHAnsi"/>
+        </w:rPr>
+        <w:t xml:space="preserve"> </w:t>
       </w:r>
     </w:p>
     <w:p>
@@ -11367,8 +11501,16 @@
         <w:rPr>
           <w:rFonts w:cstheme="minorHAnsi"/>
         </w:rPr>
-        <w:t>, programmed in C, emulates output signals from x-ray generator to imaging system, allows testing of imaging systems without needing to connect to an actual x-ray generator</w:t>
-      </w:r>
+        <w:t xml:space="preserve">, programmed in C, emulates output signals from x-ray generator to imaging system, allows testing of imaging systems without needing to connect to an actual x-ray </w:t>
+      </w:r>
+      <w:proofErr w:type="gramStart"/>
+      <w:r>
+        <w:rPr>
+          <w:rFonts w:cstheme="minorHAnsi"/>
+        </w:rPr>
+        <w:t>generator</w:t>
+      </w:r>
+      <w:proofErr w:type="gramEnd"/>
     </w:p>
     <w:p>
       <w:pPr>
@@ -11598,8 +11740,17 @@
           <w:rFonts w:cstheme="minorBidi"/>
           <w:color w:val="000000" w:themeColor="text1"/>
         </w:rPr>
-        <w:t>, designed and built test fixtures, verified and replicated user reported bugs, assisted with product development and testing</w:t>
-      </w:r>
+        <w:t xml:space="preserve">, designed and built test fixtures, verified and replicated user reported bugs, assisted with product development and </w:t>
+      </w:r>
+      <w:proofErr w:type="gramStart"/>
+      <w:r>
+        <w:rPr>
+          <w:rFonts w:cstheme="minorBidi"/>
+          <w:color w:val="000000" w:themeColor="text1"/>
+        </w:rPr>
+        <w:t>testing</w:t>
+      </w:r>
+      <w:proofErr w:type="gramEnd"/>
     </w:p>
     <w:p>
       <w:pPr>
@@ -11985,7 +12136,15 @@
         <w:ind w:left="720"/>
       </w:pPr>
       <w:r>
-        <w:t xml:space="preserve">Semester Honors are awarded and the notation "Deans Honors List" is posted to the permanent academic record for freshmen earning a 3.0 GPA and other undergraduates earning a 3.25 GPA. </w:t>
+        <w:t xml:space="preserve">Semester Honors are </w:t>
+      </w:r>
+      <w:proofErr w:type="gramStart"/>
+      <w:r>
+        <w:t>awarded</w:t>
+      </w:r>
+      <w:proofErr w:type="gramEnd"/>
+      <w:r>
+        <w:t xml:space="preserve"> and the notation "Deans Honors List" is posted to the permanent academic record for freshmen earning a 3.0 GPA and other undergraduates earning a 3.25 GPA. </w:t>
       </w:r>
       <w:r>
         <w:br w:type="page"/>

</xml_diff>